<commit_message>
Tests avec 2 autres photos et nouvelle formule
</commit_message>
<xml_diff>
--- a/docs/Mapping photo vers carte.docx
+++ b/docs/Mapping photo vers carte.docx
@@ -482,6 +482,1430 @@
       <w:r>
         <w:t>Calculs</w:t>
       </w:r>
+    </w:p>
+    <w:p>
+      <w:r>
+        <w:t>Dans chaque formule on utilise les notations suivantes :</w:t>
+      </w:r>
+    </w:p>
+    <w:p>
+      <w:pPr>
+        <w:pStyle w:val="Paragraphedeliste"/>
+        <w:numPr>
+          <w:ilvl w:val="0"/>
+          <w:numId w:val="3"/>
+        </w:numPr>
+        <w:rPr>
+          <w:sz w:val="18"/>
+        </w:rPr>
+      </w:pPr>
+      <w:r>
+        <w:rPr>
+          <w:sz w:val="18"/>
+        </w:rPr>
+        <w:t>(valeurs négatives) : point se trouvant à gauche sur l’image</w:t>
+      </w:r>
+    </w:p>
+    <w:p>
+      <w:pPr>
+        <w:pStyle w:val="Paragraphedeliste"/>
+        <w:numPr>
+          <w:ilvl w:val="0"/>
+          <w:numId w:val="3"/>
+        </w:numPr>
+        <w:rPr>
+          <w:sz w:val="18"/>
+        </w:rPr>
+      </w:pPr>
+      <w:r>
+        <w:rPr>
+          <w:sz w:val="18"/>
+        </w:rPr>
+        <w:t>Etalon : pour chaque objectif on doit étalonner les mesure pour trouver l’angle réel d’un point en fonction de sa position sur l’image</w:t>
+      </w:r>
+      <w:r>
+        <w:rPr>
+          <w:sz w:val="18"/>
+        </w:rPr>
+        <w:t xml:space="preserve">. Permet de trouver </w:t>
+      </w:r>
+      <w:r>
+        <w:rPr>
+          <w:sz w:val="18"/>
+        </w:rPr>
+        <w:t>ρ</w:t>
+      </w:r>
+      <w:r>
+        <w:rPr>
+          <w:sz w:val="18"/>
+          <w:vertAlign w:val="subscript"/>
+        </w:rPr>
+        <w:t>E</w:t>
+      </w:r>
+      <w:r>
+        <w:rPr>
+          <w:sz w:val="18"/>
+        </w:rPr>
+        <w:t xml:space="preserve"> (cf page </w:t>
+      </w:r>
+      <w:r>
+        <w:rPr>
+          <w:sz w:val="18"/>
+        </w:rPr>
+        <w:fldChar w:fldCharType="begin"/>
+      </w:r>
+      <w:r>
+        <w:rPr>
+          <w:sz w:val="18"/>
+        </w:rPr>
+        <w:instrText xml:space="preserve"> PAGEREF _Ref416959271 \h </w:instrText>
+      </w:r>
+      <w:r>
+        <w:rPr>
+          <w:sz w:val="18"/>
+        </w:rPr>
+      </w:r>
+      <w:r>
+        <w:rPr>
+          <w:sz w:val="18"/>
+        </w:rPr>
+        <w:fldChar w:fldCharType="separate"/>
+      </w:r>
+      <w:r>
+        <w:rPr>
+          <w:noProof/>
+          <w:sz w:val="18"/>
+        </w:rPr>
+        <w:t>4</w:t>
+      </w:r>
+      <w:r>
+        <w:rPr>
+          <w:sz w:val="18"/>
+        </w:rPr>
+        <w:fldChar w:fldCharType="end"/>
+      </w:r>
+      <w:r>
+        <w:rPr>
+          <w:sz w:val="18"/>
+        </w:rPr>
+        <w:t>)</w:t>
+      </w:r>
+      <w:r>
+        <w:rPr>
+          <w:sz w:val="18"/>
+        </w:rPr>
+        <w:t>.</w:t>
+      </w:r>
+    </w:p>
+    <w:p>
+      <w:pPr>
+        <w:pStyle w:val="Paragraphedeliste"/>
+        <w:numPr>
+          <w:ilvl w:val="0"/>
+          <w:numId w:val="3"/>
+        </w:numPr>
+        <w:rPr>
+          <w:sz w:val="18"/>
+        </w:rPr>
+      </w:pPr>
+      <w:r>
+        <w:rPr>
+          <w:sz w:val="18"/>
+        </w:rPr>
+        <w:t>α : angle</w:t>
+      </w:r>
+      <w:r>
+        <w:rPr>
+          <w:sz w:val="18"/>
+        </w:rPr>
+        <w:t xml:space="preserve"> (algébrique)</w:t>
+      </w:r>
+      <w:r>
+        <w:rPr>
+          <w:sz w:val="18"/>
+        </w:rPr>
+        <w:t xml:space="preserve"> formé entre un point réel ou sur l’image et le centre de l’image</w:t>
+      </w:r>
+      <w:r>
+        <w:rPr>
+          <w:sz w:val="18"/>
+        </w:rPr>
+        <w:t xml:space="preserve"> (en degrés)</w:t>
+      </w:r>
+    </w:p>
+    <w:p>
+      <w:pPr>
+        <w:pStyle w:val="Paragraphedeliste"/>
+        <w:numPr>
+          <w:ilvl w:val="0"/>
+          <w:numId w:val="3"/>
+        </w:numPr>
+        <w:rPr>
+          <w:sz w:val="18"/>
+        </w:rPr>
+      </w:pPr>
+      <w:r>
+        <w:rPr>
+          <w:sz w:val="18"/>
+        </w:rPr>
+        <w:t>α</w:t>
+      </w:r>
+      <w:r>
+        <w:rPr>
+          <w:sz w:val="18"/>
+          <w:vertAlign w:val="subscript"/>
+        </w:rPr>
+        <w:t>E</w:t>
+      </w:r>
+      <w:r>
+        <w:rPr>
+          <w:sz w:val="18"/>
+        </w:rPr>
+        <w:t> : angle</w:t>
+      </w:r>
+      <w:r>
+        <w:rPr>
+          <w:sz w:val="18"/>
+        </w:rPr>
+        <w:t xml:space="preserve"> « α »</w:t>
+      </w:r>
+      <w:r>
+        <w:rPr>
+          <w:sz w:val="18"/>
+        </w:rPr>
+        <w:t xml:space="preserve"> </w:t>
+      </w:r>
+      <w:r>
+        <w:rPr>
+          <w:sz w:val="18"/>
+        </w:rPr>
+        <w:t>de l’Etalon</w:t>
+      </w:r>
+      <w:r>
+        <w:rPr>
+          <w:sz w:val="18"/>
+        </w:rPr>
+        <w:t xml:space="preserve"> sur la photo</w:t>
+      </w:r>
+    </w:p>
+    <w:p>
+      <w:pPr>
+        <w:pStyle w:val="Paragraphedeliste"/>
+        <w:numPr>
+          <w:ilvl w:val="0"/>
+          <w:numId w:val="3"/>
+        </w:numPr>
+        <w:rPr>
+          <w:sz w:val="18"/>
+        </w:rPr>
+      </w:pPr>
+      <w:r>
+        <w:rPr>
+          <w:sz w:val="18"/>
+        </w:rPr>
+        <w:t>dx</w:t>
+      </w:r>
+      <w:r>
+        <w:rPr>
+          <w:sz w:val="18"/>
+        </w:rPr>
+        <w:t> : distance (algébrique) en pixels entre les abscisses d’un point sur l’image et l’abscisse du centre</w:t>
+      </w:r>
+    </w:p>
+    <w:p>
+      <w:pPr>
+        <w:pStyle w:val="Paragraphedeliste"/>
+        <w:numPr>
+          <w:ilvl w:val="0"/>
+          <w:numId w:val="3"/>
+        </w:numPr>
+        <w:rPr>
+          <w:sz w:val="18"/>
+        </w:rPr>
+      </w:pPr>
+      <w:r>
+        <w:rPr>
+          <w:sz w:val="18"/>
+        </w:rPr>
+        <w:t>dx</w:t>
+      </w:r>
+      <w:r>
+        <w:rPr>
+          <w:sz w:val="18"/>
+          <w:vertAlign w:val="subscript"/>
+        </w:rPr>
+        <w:t>E</w:t>
+      </w:r>
+      <w:r>
+        <w:rPr>
+          <w:sz w:val="18"/>
+        </w:rPr>
+        <w:t> : distance</w:t>
+      </w:r>
+      <w:r>
+        <w:rPr>
+          <w:sz w:val="18"/>
+        </w:rPr>
+        <w:t xml:space="preserve"> « l »</w:t>
+      </w:r>
+      <w:r>
+        <w:rPr>
+          <w:sz w:val="18"/>
+        </w:rPr>
+        <w:t xml:space="preserve"> de l’</w:t>
+      </w:r>
+      <w:r>
+        <w:rPr>
+          <w:sz w:val="18"/>
+        </w:rPr>
+        <w:t>Etalon</w:t>
+      </w:r>
+      <w:r>
+        <w:rPr>
+          <w:sz w:val="18"/>
+        </w:rPr>
+        <w:t xml:space="preserve"> sur la photo</w:t>
+      </w:r>
+    </w:p>
+    <w:p>
+      <w:pPr>
+        <w:pStyle w:val="Paragraphedeliste"/>
+        <w:numPr>
+          <w:ilvl w:val="0"/>
+          <w:numId w:val="3"/>
+        </w:numPr>
+        <w:rPr>
+          <w:sz w:val="18"/>
+        </w:rPr>
+      </w:pPr>
+      <w:r>
+        <w:rPr>
+          <w:sz w:val="18"/>
+        </w:rPr>
+        <w:t>θ</w:t>
+      </w:r>
+      <w:r>
+        <w:rPr>
+          <w:sz w:val="18"/>
+        </w:rPr>
+        <w:t> : direction en degrés par rapport au Nord d’un point sur l’image du point de vue observé (de 0 à 360 dans le sens des aiguilles d’une montre)</w:t>
+      </w:r>
+    </w:p>
+    <w:p>
+      <w:pPr>
+        <w:pStyle w:val="Paragraphedeliste"/>
+        <w:numPr>
+          <w:ilvl w:val="0"/>
+          <w:numId w:val="3"/>
+        </w:numPr>
+        <w:rPr>
+          <w:sz w:val="18"/>
+        </w:rPr>
+      </w:pPr>
+      <w:r>
+        <w:rPr>
+          <w:sz w:val="18"/>
+        </w:rPr>
+        <w:t>θ</w:t>
+      </w:r>
+      <w:r>
+        <w:rPr>
+          <w:sz w:val="18"/>
+          <w:vertAlign w:val="subscript"/>
+        </w:rPr>
+        <w:t>0</w:t>
+      </w:r>
+      <w:r>
+        <w:rPr>
+          <w:sz w:val="18"/>
+        </w:rPr>
+        <w:t> : direction « θ » du centre de l’image</w:t>
+      </w:r>
+    </w:p>
+    <w:p>
+      <w:pPr>
+        <w:pStyle w:val="Paragraphedeliste"/>
+        <w:numPr>
+          <w:ilvl w:val="0"/>
+          <w:numId w:val="3"/>
+        </w:numPr>
+        <w:rPr>
+          <w:sz w:val="18"/>
+        </w:rPr>
+      </w:pPr>
+      <w:r>
+        <w:rPr>
+          <w:sz w:val="18"/>
+        </w:rPr>
+        <w:t>d : distance entre l’objectif et un point sur l’image en mètres</w:t>
+      </w:r>
+    </w:p>
+    <w:p>
+      <w:pPr>
+        <w:pStyle w:val="Paragraphedeliste"/>
+        <w:numPr>
+          <w:ilvl w:val="0"/>
+          <w:numId w:val="3"/>
+        </w:numPr>
+        <w:rPr>
+          <w:sz w:val="18"/>
+        </w:rPr>
+      </w:pPr>
+      <w:r>
+        <w:rPr>
+          <w:sz w:val="18"/>
+        </w:rPr>
+        <w:t>d</w:t>
+      </w:r>
+      <w:r>
+        <w:rPr>
+          <w:sz w:val="18"/>
+          <w:vertAlign w:val="subscript"/>
+        </w:rPr>
+        <w:t>0</w:t>
+      </w:r>
+      <w:r>
+        <w:rPr>
+          <w:sz w:val="18"/>
+        </w:rPr>
+        <w:t> : distance entre l’objectif et le centre de l’image</w:t>
+      </w:r>
+    </w:p>
+    <w:p>
+      <w:pPr>
+        <w:pStyle w:val="Paragraphedeliste"/>
+        <w:numPr>
+          <w:ilvl w:val="0"/>
+          <w:numId w:val="3"/>
+        </w:numPr>
+        <w:rPr>
+          <w:sz w:val="18"/>
+        </w:rPr>
+      </w:pPr>
+      <w:r>
+        <w:rPr>
+          <w:sz w:val="18"/>
+        </w:rPr>
+        <w:t>width : largeur de l’image en pixels (on considère que toutes les photos sont des paysages)</w:t>
+      </w:r>
+    </w:p>
+    <w:p>
+      <w:pPr>
+        <w:pStyle w:val="Titre2"/>
+      </w:pPr>
+      <w:r>
+        <w:lastRenderedPageBreak/>
+        <w:t>Calculs généraux</w:t>
+      </w:r>
+    </w:p>
+    <w:p>
+      <w:pPr>
+        <w:pStyle w:val="Titre3"/>
+      </w:pPr>
+      <w:r>
+        <w:t>dx</w:t>
+      </w:r>
+      <w:r>
+        <w:t xml:space="preserve"> = f(x)</w:t>
+      </w:r>
+    </w:p>
+    <w:p>
+      <w:r>
+        <w:t>Trouver la distance du centre sur l’image en fonction de x sur l’image :</w:t>
+      </w:r>
+    </w:p>
+    <w:p>
+      <m:oMathPara>
+        <m:oMath>
+          <m:r>
+            <w:rPr>
+              <w:rFonts w:ascii="Cambria Math" w:hAnsi="Cambria Math"/>
+            </w:rPr>
+            <m:t>dx=</m:t>
+          </m:r>
+          <m:r>
+            <w:rPr>
+              <w:rFonts w:ascii="Cambria Math" w:hAnsi="Cambria Math"/>
+            </w:rPr>
+            <m:t>d</m:t>
+          </m:r>
+          <m:r>
+            <w:rPr>
+              <w:rFonts w:ascii="Cambria Math" w:hAnsi="Cambria Math"/>
+            </w:rPr>
+            <m:t>(</m:t>
+          </m:r>
+          <m:r>
+            <w:rPr>
+              <w:rFonts w:ascii="Cambria Math" w:hAnsi="Cambria Math"/>
+            </w:rPr>
+            <m:t>x</m:t>
+          </m:r>
+          <m:r>
+            <w:rPr>
+              <w:rFonts w:ascii="Cambria Math" w:hAnsi="Cambria Math"/>
+            </w:rPr>
+            <m:t>)</m:t>
+          </m:r>
+          <m:r>
+            <w:rPr>
+              <w:rFonts w:ascii="Cambria Math" w:hAnsi="Cambria Math"/>
+            </w:rPr>
+            <m:t>= x-</m:t>
+          </m:r>
+          <m:f>
+            <m:fPr>
+              <m:ctrlPr>
+                <w:rPr>
+                  <w:rFonts w:ascii="Cambria Math" w:hAnsi="Cambria Math"/>
+                  <w:i/>
+                </w:rPr>
+              </m:ctrlPr>
+            </m:fPr>
+            <m:num>
+              <m:r>
+                <w:rPr>
+                  <w:rFonts w:ascii="Cambria Math" w:hAnsi="Cambria Math"/>
+                </w:rPr>
+                <m:t>width</m:t>
+              </m:r>
+            </m:num>
+            <m:den>
+              <m:r>
+                <w:rPr>
+                  <w:rFonts w:ascii="Cambria Math" w:hAnsi="Cambria Math"/>
+                </w:rPr>
+                <m:t>2</m:t>
+              </m:r>
+            </m:den>
+          </m:f>
+        </m:oMath>
+      </m:oMathPara>
+    </w:p>
+    <w:p>
+      <w:pPr>
+        <w:pStyle w:val="Titre2"/>
+      </w:pPr>
+      <w:bookmarkStart w:id="0" w:name="_Ref416959271"/>
+      <w:r>
+        <w:t>Calculs angulaires sur Canon Ixus HD</w:t>
+      </w:r>
+      <w:bookmarkEnd w:id="0"/>
+    </w:p>
+    <w:p>
+      <w:r>
+        <w:t xml:space="preserve">Après expérimentation on a trouvé qu’un angle constant garde la même distance sur la photo alors qu’elle devrait se </w:t>
+      </w:r>
+      <w:r>
+        <w:t>rétrécir</w:t>
+      </w:r>
+      <w:r>
+        <w:t xml:space="preserve"> à mesure qu’on approche du centre. De cette observation on en tire la formule suivante :</w:t>
+      </w:r>
+    </w:p>
+    <w:p>
+      <w:pPr>
+        <w:rPr>
+          <w:rFonts w:eastAsiaTheme="minorEastAsia"/>
+        </w:rPr>
+      </w:pPr>
+      <m:oMathPara>
+        <m:oMath>
+          <m:r>
+            <w:rPr>
+              <w:rFonts w:ascii="Cambria Math" w:hAnsi="Cambria Math"/>
+            </w:rPr>
+            <m:t>α</m:t>
+          </m:r>
+          <m:d>
+            <m:dPr>
+              <m:ctrlPr>
+                <w:rPr>
+                  <w:rFonts w:ascii="Cambria Math" w:hAnsi="Cambria Math"/>
+                  <w:i/>
+                </w:rPr>
+              </m:ctrlPr>
+            </m:dPr>
+            <m:e>
+              <m:r>
+                <w:rPr>
+                  <w:rFonts w:ascii="Cambria Math" w:hAnsi="Cambria Math"/>
+                </w:rPr>
+                <m:t>dx</m:t>
+              </m:r>
+            </m:e>
+          </m:d>
+          <m:r>
+            <w:rPr>
+              <w:rFonts w:ascii="Cambria Math" w:hAnsi="Cambria Math"/>
+            </w:rPr>
+            <m:t xml:space="preserve">= </m:t>
+          </m:r>
+          <m:func>
+            <m:funcPr>
+              <m:ctrlPr>
+                <w:rPr>
+                  <w:rFonts w:ascii="Cambria Math" w:hAnsi="Cambria Math"/>
+                  <w:i/>
+                </w:rPr>
+              </m:ctrlPr>
+            </m:funcPr>
+            <m:fName>
+              <m:sSup>
+                <m:sSupPr>
+                  <m:ctrlPr>
+                    <w:rPr>
+                      <w:rFonts w:ascii="Cambria Math" w:hAnsi="Cambria Math"/>
+                      <w:i/>
+                    </w:rPr>
+                  </m:ctrlPr>
+                </m:sSupPr>
+                <m:e>
+                  <m:r>
+                    <m:rPr>
+                      <m:sty m:val="p"/>
+                    </m:rPr>
+                    <w:rPr>
+                      <w:rFonts w:ascii="Cambria Math" w:hAnsi="Cambria Math"/>
+                    </w:rPr>
+                    <m:t>tan</m:t>
+                  </m:r>
+                </m:e>
+                <m:sup>
+                  <m:r>
+                    <w:rPr>
+                      <w:rFonts w:ascii="Cambria Math" w:hAnsi="Cambria Math"/>
+                    </w:rPr>
+                    <m:t>-1</m:t>
+                  </m:r>
+                </m:sup>
+              </m:sSup>
+            </m:fName>
+            <m:e>
+              <m:d>
+                <m:dPr>
+                  <m:ctrlPr>
+                    <w:rPr>
+                      <w:rFonts w:ascii="Cambria Math" w:hAnsi="Cambria Math"/>
+                      <w:i/>
+                    </w:rPr>
+                  </m:ctrlPr>
+                </m:dPr>
+                <m:e>
+                  <m:r>
+                    <w:rPr>
+                      <w:rFonts w:ascii="Cambria Math" w:hAnsi="Cambria Math"/>
+                    </w:rPr>
+                    <m:t>dx</m:t>
+                  </m:r>
+                  <m:r>
+                    <w:rPr>
+                      <w:rFonts w:ascii="Cambria Math" w:hAnsi="Cambria Math"/>
+                    </w:rPr>
+                    <m:t>×</m:t>
+                  </m:r>
+                  <m:f>
+                    <m:fPr>
+                      <m:ctrlPr>
+                        <w:rPr>
+                          <w:rFonts w:ascii="Cambria Math" w:hAnsi="Cambria Math"/>
+                          <w:i/>
+                          <w:shd w:val="clear" w:color="auto" w:fill="FFFF00"/>
+                        </w:rPr>
+                      </m:ctrlPr>
+                    </m:fPr>
+                    <m:num>
+                      <m:func>
+                        <m:funcPr>
+                          <m:ctrlPr>
+                            <w:rPr>
+                              <w:rFonts w:ascii="Cambria Math" w:hAnsi="Cambria Math"/>
+                              <w:i/>
+                              <w:shd w:val="clear" w:color="auto" w:fill="FFFF00"/>
+                            </w:rPr>
+                          </m:ctrlPr>
+                        </m:funcPr>
+                        <m:fName>
+                          <m:r>
+                            <m:rPr>
+                              <m:sty m:val="p"/>
+                            </m:rPr>
+                            <w:rPr>
+                              <w:rFonts w:ascii="Cambria Math" w:hAnsi="Cambria Math"/>
+                              <w:shd w:val="clear" w:color="auto" w:fill="FFFF00"/>
+                            </w:rPr>
+                            <m:t>tan</m:t>
+                          </m:r>
+                        </m:fName>
+                        <m:e>
+                          <m:sSub>
+                            <m:sSubPr>
+                              <m:ctrlPr>
+                                <w:rPr>
+                                  <w:rFonts w:ascii="Cambria Math" w:hAnsi="Cambria Math"/>
+                                  <w:i/>
+                                  <w:shd w:val="clear" w:color="auto" w:fill="FFFF00"/>
+                                </w:rPr>
+                              </m:ctrlPr>
+                            </m:sSubPr>
+                            <m:e>
+                              <m:r>
+                                <w:rPr>
+                                  <w:rFonts w:ascii="Cambria Math" w:hAnsi="Cambria Math"/>
+                                  <w:shd w:val="clear" w:color="auto" w:fill="FFFF00"/>
+                                </w:rPr>
+                                <m:t>α</m:t>
+                              </m:r>
+                            </m:e>
+                            <m:sub>
+                              <m:r>
+                                <w:rPr>
+                                  <w:rFonts w:ascii="Cambria Math" w:hAnsi="Cambria Math"/>
+                                  <w:shd w:val="clear" w:color="auto" w:fill="FFFF00"/>
+                                </w:rPr>
+                                <m:t>E</m:t>
+                              </m:r>
+                            </m:sub>
+                          </m:sSub>
+                        </m:e>
+                      </m:func>
+                    </m:num>
+                    <m:den>
+                      <m:sSub>
+                        <m:sSubPr>
+                          <m:ctrlPr>
+                            <w:rPr>
+                              <w:rFonts w:ascii="Cambria Math" w:hAnsi="Cambria Math"/>
+                              <w:i/>
+                              <w:shd w:val="clear" w:color="auto" w:fill="FFFF00"/>
+                            </w:rPr>
+                          </m:ctrlPr>
+                        </m:sSubPr>
+                        <m:e>
+                          <m:r>
+                            <w:rPr>
+                              <w:rFonts w:ascii="Cambria Math" w:hAnsi="Cambria Math"/>
+                              <w:shd w:val="clear" w:color="auto" w:fill="FFFF00"/>
+                            </w:rPr>
+                            <m:t>l</m:t>
+                          </m:r>
+                        </m:e>
+                        <m:sub>
+                          <m:r>
+                            <w:rPr>
+                              <w:rFonts w:ascii="Cambria Math" w:hAnsi="Cambria Math"/>
+                              <w:shd w:val="clear" w:color="auto" w:fill="FFFF00"/>
+                            </w:rPr>
+                            <m:t>E</m:t>
+                          </m:r>
+                        </m:sub>
+                      </m:sSub>
+                    </m:den>
+                  </m:f>
+                </m:e>
+              </m:d>
+            </m:e>
+          </m:func>
+        </m:oMath>
+      </m:oMathPara>
+    </w:p>
+    <w:p>
+      <w:pPr>
+        <w:rPr>
+          <w:rFonts w:eastAsiaTheme="minorEastAsia"/>
+        </w:rPr>
+      </w:pPr>
+      <w:r>
+        <w:rPr>
+          <w:rFonts w:eastAsiaTheme="minorEastAsia"/>
+        </w:rPr>
+        <w:t xml:space="preserve">Comme </w:t>
+      </w:r>
+      <m:oMath>
+        <m:f>
+          <m:fPr>
+            <m:ctrlPr>
+              <w:rPr>
+                <w:rFonts w:ascii="Cambria Math" w:hAnsi="Cambria Math"/>
+                <w:i/>
+              </w:rPr>
+            </m:ctrlPr>
+          </m:fPr>
+          <m:num>
+            <m:func>
+              <m:funcPr>
+                <m:ctrlPr>
+                  <w:rPr>
+                    <w:rFonts w:ascii="Cambria Math" w:hAnsi="Cambria Math"/>
+                    <w:i/>
+                  </w:rPr>
+                </m:ctrlPr>
+              </m:funcPr>
+              <m:fName>
+                <m:r>
+                  <m:rPr>
+                    <m:sty m:val="p"/>
+                  </m:rPr>
+                  <w:rPr>
+                    <w:rFonts w:ascii="Cambria Math" w:hAnsi="Cambria Math"/>
+                  </w:rPr>
+                  <m:t>tan</m:t>
+                </m:r>
+              </m:fName>
+              <m:e>
+                <m:sSub>
+                  <m:sSubPr>
+                    <m:ctrlPr>
+                      <w:rPr>
+                        <w:rFonts w:ascii="Cambria Math" w:hAnsi="Cambria Math"/>
+                        <w:i/>
+                      </w:rPr>
+                    </m:ctrlPr>
+                  </m:sSubPr>
+                  <m:e>
+                    <m:r>
+                      <w:rPr>
+                        <w:rFonts w:ascii="Cambria Math" w:hAnsi="Cambria Math"/>
+                      </w:rPr>
+                      <m:t>α</m:t>
+                    </m:r>
+                  </m:e>
+                  <m:sub>
+                    <m:r>
+                      <w:rPr>
+                        <w:rFonts w:ascii="Cambria Math" w:hAnsi="Cambria Math"/>
+                      </w:rPr>
+                      <m:t>E</m:t>
+                    </m:r>
+                  </m:sub>
+                </m:sSub>
+              </m:e>
+            </m:func>
+          </m:num>
+          <m:den>
+            <m:sSub>
+              <m:sSubPr>
+                <m:ctrlPr>
+                  <w:rPr>
+                    <w:rFonts w:ascii="Cambria Math" w:hAnsi="Cambria Math"/>
+                    <w:i/>
+                  </w:rPr>
+                </m:ctrlPr>
+              </m:sSubPr>
+              <m:e>
+                <m:r>
+                  <w:rPr>
+                    <w:rFonts w:ascii="Cambria Math" w:hAnsi="Cambria Math"/>
+                  </w:rPr>
+                  <m:t>l</m:t>
+                </m:r>
+              </m:e>
+              <m:sub>
+                <m:r>
+                  <w:rPr>
+                    <w:rFonts w:ascii="Cambria Math" w:hAnsi="Cambria Math"/>
+                  </w:rPr>
+                  <m:t>E</m:t>
+                </m:r>
+              </m:sub>
+            </m:sSub>
+          </m:den>
+        </m:f>
+      </m:oMath>
+      <w:r>
+        <w:rPr>
+          <w:rFonts w:eastAsiaTheme="minorEastAsia"/>
+        </w:rPr>
+        <w:t xml:space="preserve"> peut être calculé sur une photo étalon, on peut l’utiliser comme constante pour un objectif et un niveau de zoom donné. Du coup la formule devient :</w:t>
+      </w:r>
+    </w:p>
+    <w:p>
+      <w:pPr>
+        <w:rPr>
+          <w:rFonts w:eastAsiaTheme="minorEastAsia"/>
+        </w:rPr>
+      </w:pPr>
+      <m:oMathPara>
+        <m:oMath>
+          <m:sSub>
+            <m:sSubPr>
+              <m:ctrlPr>
+                <w:rPr>
+                  <w:rFonts w:ascii="Cambria Math" w:hAnsi="Cambria Math"/>
+                  <w:i/>
+                </w:rPr>
+              </m:ctrlPr>
+            </m:sSubPr>
+            <m:e>
+              <m:r>
+                <w:rPr>
+                  <w:rFonts w:ascii="Cambria Math" w:hAnsi="Cambria Math"/>
+                </w:rPr>
+                <m:t>ρ</m:t>
+              </m:r>
+            </m:e>
+            <m:sub>
+              <m:r>
+                <w:rPr>
+                  <w:rFonts w:ascii="Cambria Math" w:hAnsi="Cambria Math"/>
+                </w:rPr>
+                <m:t>E</m:t>
+              </m:r>
+            </m:sub>
+          </m:sSub>
+          <m:r>
+            <w:rPr>
+              <w:rFonts w:ascii="Cambria Math" w:hAnsi="Cambria Math"/>
+            </w:rPr>
+            <m:t>=</m:t>
+          </m:r>
+          <m:f>
+            <m:fPr>
+              <m:ctrlPr>
+                <w:rPr>
+                  <w:rFonts w:ascii="Cambria Math" w:hAnsi="Cambria Math"/>
+                  <w:i/>
+                </w:rPr>
+              </m:ctrlPr>
+            </m:fPr>
+            <m:num>
+              <m:func>
+                <m:funcPr>
+                  <m:ctrlPr>
+                    <w:rPr>
+                      <w:rFonts w:ascii="Cambria Math" w:hAnsi="Cambria Math"/>
+                      <w:i/>
+                    </w:rPr>
+                  </m:ctrlPr>
+                </m:funcPr>
+                <m:fName>
+                  <m:r>
+                    <m:rPr>
+                      <m:sty m:val="p"/>
+                    </m:rPr>
+                    <w:rPr>
+                      <w:rFonts w:ascii="Cambria Math" w:hAnsi="Cambria Math"/>
+                    </w:rPr>
+                    <m:t>tan</m:t>
+                  </m:r>
+                </m:fName>
+                <m:e>
+                  <m:sSub>
+                    <m:sSubPr>
+                      <m:ctrlPr>
+                        <w:rPr>
+                          <w:rFonts w:ascii="Cambria Math" w:hAnsi="Cambria Math"/>
+                          <w:i/>
+                        </w:rPr>
+                      </m:ctrlPr>
+                    </m:sSubPr>
+                    <m:e>
+                      <m:r>
+                        <w:rPr>
+                          <w:rFonts w:ascii="Cambria Math" w:hAnsi="Cambria Math"/>
+                        </w:rPr>
+                        <m:t>α</m:t>
+                      </m:r>
+                    </m:e>
+                    <m:sub>
+                      <m:r>
+                        <w:rPr>
+                          <w:rFonts w:ascii="Cambria Math" w:hAnsi="Cambria Math"/>
+                        </w:rPr>
+                        <m:t>E</m:t>
+                      </m:r>
+                    </m:sub>
+                  </m:sSub>
+                </m:e>
+              </m:func>
+            </m:num>
+            <m:den>
+              <m:sSub>
+                <m:sSubPr>
+                  <m:ctrlPr>
+                    <w:rPr>
+                      <w:rFonts w:ascii="Cambria Math" w:hAnsi="Cambria Math"/>
+                      <w:i/>
+                    </w:rPr>
+                  </m:ctrlPr>
+                </m:sSubPr>
+                <m:e>
+                  <m:r>
+                    <w:rPr>
+                      <w:rFonts w:ascii="Cambria Math" w:hAnsi="Cambria Math"/>
+                    </w:rPr>
+                    <m:t>l</m:t>
+                  </m:r>
+                </m:e>
+                <m:sub>
+                  <m:r>
+                    <w:rPr>
+                      <w:rFonts w:ascii="Cambria Math" w:hAnsi="Cambria Math"/>
+                    </w:rPr>
+                    <m:t>E</m:t>
+                  </m:r>
+                </m:sub>
+              </m:sSub>
+            </m:den>
+          </m:f>
+        </m:oMath>
+      </m:oMathPara>
+    </w:p>
+    <w:p>
+      <w:pPr>
+        <w:rPr>
+          <w:rFonts w:eastAsiaTheme="minorEastAsia"/>
+        </w:rPr>
+      </w:pPr>
+      <m:oMathPara>
+        <m:oMath>
+          <m:r>
+            <w:rPr>
+              <w:rFonts w:ascii="Cambria Math" w:hAnsi="Cambria Math"/>
+            </w:rPr>
+            <m:t>α</m:t>
+          </m:r>
+          <m:d>
+            <m:dPr>
+              <m:ctrlPr>
+                <w:rPr>
+                  <w:rFonts w:ascii="Cambria Math" w:hAnsi="Cambria Math"/>
+                  <w:i/>
+                </w:rPr>
+              </m:ctrlPr>
+            </m:dPr>
+            <m:e>
+              <m:r>
+                <w:rPr>
+                  <w:rFonts w:ascii="Cambria Math" w:hAnsi="Cambria Math"/>
+                </w:rPr>
+                <m:t>dx</m:t>
+              </m:r>
+            </m:e>
+          </m:d>
+          <m:r>
+            <w:rPr>
+              <w:rFonts w:ascii="Cambria Math" w:hAnsi="Cambria Math"/>
+            </w:rPr>
+            <m:t xml:space="preserve">= </m:t>
+          </m:r>
+          <m:func>
+            <m:funcPr>
+              <m:ctrlPr>
+                <w:rPr>
+                  <w:rFonts w:ascii="Cambria Math" w:hAnsi="Cambria Math"/>
+                  <w:i/>
+                </w:rPr>
+              </m:ctrlPr>
+            </m:funcPr>
+            <m:fName>
+              <m:sSup>
+                <m:sSupPr>
+                  <m:ctrlPr>
+                    <w:rPr>
+                      <w:rFonts w:ascii="Cambria Math" w:hAnsi="Cambria Math"/>
+                      <w:i/>
+                    </w:rPr>
+                  </m:ctrlPr>
+                </m:sSupPr>
+                <m:e>
+                  <m:r>
+                    <m:rPr>
+                      <m:sty m:val="p"/>
+                    </m:rPr>
+                    <w:rPr>
+                      <w:rFonts w:ascii="Cambria Math" w:hAnsi="Cambria Math"/>
+                    </w:rPr>
+                    <m:t>tan</m:t>
+                  </m:r>
+                </m:e>
+                <m:sup>
+                  <m:r>
+                    <w:rPr>
+                      <w:rFonts w:ascii="Cambria Math" w:hAnsi="Cambria Math"/>
+                    </w:rPr>
+                    <m:t>-1</m:t>
+                  </m:r>
+                </m:sup>
+              </m:sSup>
+            </m:fName>
+            <m:e>
+              <m:d>
+                <m:dPr>
+                  <m:ctrlPr>
+                    <w:rPr>
+                      <w:rFonts w:ascii="Cambria Math" w:hAnsi="Cambria Math"/>
+                      <w:i/>
+                    </w:rPr>
+                  </m:ctrlPr>
+                </m:dPr>
+                <m:e>
+                  <m:r>
+                    <w:rPr>
+                      <w:rFonts w:ascii="Cambria Math" w:hAnsi="Cambria Math"/>
+                    </w:rPr>
+                    <m:t>dx</m:t>
+                  </m:r>
+                  <m:r>
+                    <w:rPr>
+                      <w:rFonts w:ascii="Cambria Math" w:hAnsi="Cambria Math"/>
+                    </w:rPr>
+                    <m:t>×</m:t>
+                  </m:r>
+                  <m:sSub>
+                    <m:sSubPr>
+                      <m:ctrlPr>
+                        <w:rPr>
+                          <w:rFonts w:ascii="Cambria Math" w:hAnsi="Cambria Math"/>
+                          <w:i/>
+                          <w:shd w:val="clear" w:color="auto" w:fill="FFFF00"/>
+                        </w:rPr>
+                      </m:ctrlPr>
+                    </m:sSubPr>
+                    <m:e>
+                      <m:r>
+                        <w:rPr>
+                          <w:rFonts w:ascii="Cambria Math" w:hAnsi="Cambria Math"/>
+                          <w:shd w:val="clear" w:color="auto" w:fill="FFFF00"/>
+                        </w:rPr>
+                        <m:t>ρ</m:t>
+                      </m:r>
+                    </m:e>
+                    <m:sub>
+                      <m:r>
+                        <w:rPr>
+                          <w:rFonts w:ascii="Cambria Math" w:hAnsi="Cambria Math"/>
+                          <w:shd w:val="clear" w:color="auto" w:fill="FFFF00"/>
+                        </w:rPr>
+                        <m:t>E</m:t>
+                      </m:r>
+                    </m:sub>
+                  </m:sSub>
+                </m:e>
+              </m:d>
+            </m:e>
+          </m:func>
+        </m:oMath>
+      </m:oMathPara>
+    </w:p>
+    <w:p>
+      <w:pPr>
+        <w:rPr>
+          <w:rFonts w:eastAsiaTheme="minorEastAsia"/>
+        </w:rPr>
+      </w:pPr>
+      <w:r>
+        <w:rPr>
+          <w:rFonts w:eastAsiaTheme="minorEastAsia"/>
+        </w:rPr>
+        <w:t>À partir de cette formule on peut trouver toutes les égalités qui suivent.</w:t>
+      </w:r>
+    </w:p>
+    <w:p>
+      <w:pPr>
+        <w:pStyle w:val="Titre3"/>
+      </w:pPr>
+      <w:r>
+        <w:rPr>
+          <w:rFonts w:ascii="Calibri" w:hAnsi="Calibri"/>
+        </w:rPr>
+        <w:t>θ</w:t>
+      </w:r>
+      <w:r>
+        <w:t xml:space="preserve"> = f(x)</w:t>
+      </w:r>
+    </w:p>
+    <w:p>
+      <w:r>
+        <w:t>Direction en fonction de la position sur l’image :</w:t>
+      </w:r>
+    </w:p>
+    <w:p>
+      <w:pPr>
+        <w:rPr>
+          <w:rFonts w:eastAsiaTheme="minorEastAsia"/>
+        </w:rPr>
+      </w:pPr>
+      <m:oMathPara>
+        <m:oMath>
+          <m:r>
+            <w:rPr>
+              <w:rFonts w:ascii="Cambria Math" w:hAnsi="Cambria Math"/>
+            </w:rPr>
+            <m:t>θ(x)</m:t>
+          </m:r>
+          <m:r>
+            <w:rPr>
+              <w:rFonts w:ascii="Cambria Math" w:hAnsi="Cambria Math"/>
+            </w:rPr>
+            <m:t xml:space="preserve">= </m:t>
+          </m:r>
+          <m:sSub>
+            <m:sSubPr>
+              <m:ctrlPr>
+                <w:rPr>
+                  <w:rFonts w:ascii="Cambria Math" w:hAnsi="Cambria Math"/>
+                  <w:i/>
+                </w:rPr>
+              </m:ctrlPr>
+            </m:sSubPr>
+            <m:e>
+              <m:r>
+                <w:rPr>
+                  <w:rFonts w:ascii="Cambria Math" w:hAnsi="Cambria Math"/>
+                </w:rPr>
+                <m:t>θ</m:t>
+              </m:r>
+            </m:e>
+            <m:sub>
+              <m:r>
+                <w:rPr>
+                  <w:rFonts w:ascii="Cambria Math" w:hAnsi="Cambria Math"/>
+                </w:rPr>
+                <m:t>0</m:t>
+              </m:r>
+            </m:sub>
+          </m:sSub>
+          <m:r>
+            <w:rPr>
+              <w:rFonts w:ascii="Cambria Math" w:hAnsi="Cambria Math"/>
+            </w:rPr>
+            <m:t>+α</m:t>
+          </m:r>
+          <m:d>
+            <m:dPr>
+              <m:ctrlPr>
+                <w:rPr>
+                  <w:rFonts w:ascii="Cambria Math" w:hAnsi="Cambria Math"/>
+                  <w:i/>
+                </w:rPr>
+              </m:ctrlPr>
+            </m:dPr>
+            <m:e>
+              <m:r>
+                <w:rPr>
+                  <w:rFonts w:ascii="Cambria Math" w:hAnsi="Cambria Math"/>
+                </w:rPr>
+                <m:t>d</m:t>
+              </m:r>
+              <m:r>
+                <w:rPr>
+                  <w:rFonts w:ascii="Cambria Math" w:hAnsi="Cambria Math"/>
+                </w:rPr>
+                <m:t>x</m:t>
+              </m:r>
+            </m:e>
+          </m:d>
+        </m:oMath>
+      </m:oMathPara>
+    </w:p>
+    <w:p>
+      <w:pPr>
+        <w:pStyle w:val="Titre3"/>
+      </w:pPr>
+      <w:r>
+        <w:rPr>
+          <w:rFonts w:ascii="Calibri" w:hAnsi="Calibri"/>
+        </w:rPr>
+        <w:t>x</w:t>
+      </w:r>
+      <w:r>
+        <w:t xml:space="preserve"> = f(</w:t>
+      </w:r>
+      <w:r>
+        <w:rPr>
+          <w:rFonts w:ascii="Calibri" w:hAnsi="Calibri"/>
+        </w:rPr>
+        <w:t>θ</w:t>
+      </w:r>
+      <w:r>
+        <w:t>)</w:t>
+      </w:r>
+    </w:p>
+    <w:p>
+      <w:r>
+        <w:t>Position sur l’image en fonction de la direction :</w:t>
+      </w:r>
+    </w:p>
+    <w:p>
+      <w:pPr>
+        <w:rPr>
+          <w:rFonts w:eastAsiaTheme="minorEastAsia"/>
+        </w:rPr>
+      </w:pPr>
+      <m:oMathPara>
+        <m:oMath>
+          <m:r>
+            <w:rPr>
+              <w:rFonts w:ascii="Cambria Math" w:hAnsi="Cambria Math"/>
+            </w:rPr>
+            <m:t>x</m:t>
+          </m:r>
+          <m:d>
+            <m:dPr>
+              <m:ctrlPr>
+                <w:rPr>
+                  <w:rFonts w:ascii="Cambria Math" w:hAnsi="Cambria Math"/>
+                  <w:i/>
+                </w:rPr>
+              </m:ctrlPr>
+            </m:dPr>
+            <m:e>
+              <m:r>
+                <w:rPr>
+                  <w:rFonts w:ascii="Cambria Math" w:hAnsi="Cambria Math"/>
+                </w:rPr>
+                <m:t>θ</m:t>
+              </m:r>
+            </m:e>
+          </m:d>
+          <m:r>
+            <w:rPr>
+              <w:rFonts w:ascii="Cambria Math" w:hAnsi="Cambria Math"/>
+            </w:rPr>
+            <m:t xml:space="preserve">= </m:t>
+          </m:r>
+          <m:f>
+            <m:fPr>
+              <m:ctrlPr>
+                <w:rPr>
+                  <w:rFonts w:ascii="Cambria Math" w:hAnsi="Cambria Math"/>
+                  <w:i/>
+                </w:rPr>
+              </m:ctrlPr>
+            </m:fPr>
+            <m:num>
+              <m:func>
+                <m:funcPr>
+                  <m:ctrlPr>
+                    <w:rPr>
+                      <w:rFonts w:ascii="Cambria Math" w:hAnsi="Cambria Math"/>
+                      <w:i/>
+                    </w:rPr>
+                  </m:ctrlPr>
+                </m:funcPr>
+                <m:fName>
+                  <m:r>
+                    <m:rPr>
+                      <m:sty m:val="p"/>
+                    </m:rPr>
+                    <w:rPr>
+                      <w:rFonts w:ascii="Cambria Math" w:hAnsi="Cambria Math"/>
+                    </w:rPr>
+                    <m:t>tan</m:t>
+                  </m:r>
+                </m:fName>
+                <m:e>
+                  <m:d>
+                    <m:dPr>
+                      <m:ctrlPr>
+                        <w:rPr>
+                          <w:rFonts w:ascii="Cambria Math" w:hAnsi="Cambria Math"/>
+                          <w:i/>
+                        </w:rPr>
+                      </m:ctrlPr>
+                    </m:dPr>
+                    <m:e>
+                      <m:r>
+                        <w:rPr>
+                          <w:rFonts w:ascii="Cambria Math" w:hAnsi="Cambria Math"/>
+                        </w:rPr>
+                        <m:t>θ-</m:t>
+                      </m:r>
+                      <m:sSub>
+                        <m:sSubPr>
+                          <m:ctrlPr>
+                            <w:rPr>
+                              <w:rFonts w:ascii="Cambria Math" w:hAnsi="Cambria Math"/>
+                              <w:i/>
+                            </w:rPr>
+                          </m:ctrlPr>
+                        </m:sSubPr>
+                        <m:e>
+                          <m:r>
+                            <w:rPr>
+                              <w:rFonts w:ascii="Cambria Math" w:hAnsi="Cambria Math"/>
+                            </w:rPr>
+                            <m:t>θ</m:t>
+                          </m:r>
+                        </m:e>
+                        <m:sub>
+                          <m:r>
+                            <w:rPr>
+                              <w:rFonts w:ascii="Cambria Math" w:hAnsi="Cambria Math"/>
+                            </w:rPr>
+                            <m:t>0</m:t>
+                          </m:r>
+                        </m:sub>
+                      </m:sSub>
+                    </m:e>
+                  </m:d>
+                </m:e>
+              </m:func>
+            </m:num>
+            <m:den>
+              <m:sSub>
+                <m:sSubPr>
+                  <m:ctrlPr>
+                    <w:rPr>
+                      <w:rFonts w:ascii="Cambria Math" w:hAnsi="Cambria Math"/>
+                      <w:i/>
+                    </w:rPr>
+                  </m:ctrlPr>
+                </m:sSubPr>
+                <m:e>
+                  <m:r>
+                    <w:rPr>
+                      <w:rFonts w:ascii="Cambria Math" w:hAnsi="Cambria Math"/>
+                    </w:rPr>
+                    <m:t>ρ</m:t>
+                  </m:r>
+                </m:e>
+                <m:sub>
+                  <m:r>
+                    <w:rPr>
+                      <w:rFonts w:ascii="Cambria Math" w:hAnsi="Cambria Math"/>
+                    </w:rPr>
+                    <m:t>E</m:t>
+                  </m:r>
+                </m:sub>
+              </m:sSub>
+            </m:den>
+          </m:f>
+          <m:r>
+            <w:rPr>
+              <w:rFonts w:ascii="Cambria Math" w:hAnsi="Cambria Math"/>
+            </w:rPr>
+            <m:t>+</m:t>
+          </m:r>
+          <m:f>
+            <m:fPr>
+              <m:ctrlPr>
+                <w:rPr>
+                  <w:rFonts w:ascii="Cambria Math" w:hAnsi="Cambria Math"/>
+                  <w:i/>
+                </w:rPr>
+              </m:ctrlPr>
+            </m:fPr>
+            <m:num>
+              <m:r>
+                <w:rPr>
+                  <w:rFonts w:ascii="Cambria Math" w:hAnsi="Cambria Math"/>
+                </w:rPr>
+                <m:t>width</m:t>
+              </m:r>
+            </m:num>
+            <m:den>
+              <m:r>
+                <w:rPr>
+                  <w:rFonts w:ascii="Cambria Math" w:hAnsi="Cambria Math"/>
+                </w:rPr>
+                <m:t>2</m:t>
+              </m:r>
+            </m:den>
+          </m:f>
+        </m:oMath>
+      </m:oMathPara>
     </w:p>
     <w:p>
       <w:pPr>
@@ -1261,6 +2685,15 @@
     </w:p>
     <w:p>
       <w:pPr>
+        <w:pStyle w:val="Titre2"/>
+      </w:pPr>
+      <w:r>
+        <w:t>Trouver un angle à partir d’une position sur l’image</w:t>
+      </w:r>
+    </w:p>
+    <w:p/>
+    <w:p>
+      <w:pPr>
         <w:pStyle w:val="Titre1"/>
       </w:pPr>
       <w:r>
@@ -1304,6 +2737,111 @@
     <w:p>
       <w:r>
         <w:t>L’horizon doit être la plus parallèle possible au bord de la photo.</w:t>
+      </w:r>
+    </w:p>
+    <w:p>
+      <w:pPr>
+        <w:pStyle w:val="Titre1"/>
+      </w:pPr>
+      <w:r>
+        <w:t>IHM</w:t>
+      </w:r>
+    </w:p>
+    <w:p>
+      <w:r>
+        <w:t>Pour chaque point il doit être possible de gérer les cas suivants :</w:t>
+      </w:r>
+    </w:p>
+    <w:p>
+      <w:pPr>
+        <w:pStyle w:val="Paragraphedeliste"/>
+        <w:numPr>
+          <w:ilvl w:val="0"/>
+          <w:numId w:val="4"/>
+        </w:numPr>
+      </w:pPr>
+      <w:r>
+        <w:t>On voit quelque chose sur l’image mais on ne sait pas ce que c’est sur la carte</w:t>
+      </w:r>
+    </w:p>
+    <w:p>
+      <w:pPr>
+        <w:pStyle w:val="Paragraphedeliste"/>
+        <w:numPr>
+          <w:ilvl w:val="0"/>
+          <w:numId w:val="4"/>
+        </w:numPr>
+      </w:pPr>
+      <w:r>
+        <w:t>On voudrait voir sur l’image, un endroit qu’on connait sur la carte</w:t>
+      </w:r>
+    </w:p>
+    <w:p>
+      <w:pPr>
+        <w:pStyle w:val="Paragraphedeliste"/>
+        <w:numPr>
+          <w:ilvl w:val="0"/>
+          <w:numId w:val="4"/>
+        </w:numPr>
+      </w:pPr>
+      <w:r>
+        <w:t>On veut retrouver d’où a été prise une photo</w:t>
+      </w:r>
+    </w:p>
+    <w:p>
+      <w:pPr>
+        <w:pStyle w:val="Titre2"/>
+      </w:pPr>
+      <w:r>
+        <w:t>1. Trouver sur la carte</w:t>
+      </w:r>
+    </w:p>
+    <w:p>
+      <w:r>
+        <w:t>On doit encadrer le point observé entre un angle min et un angle max pour dessiner un faisceau sur la carte afin de retrouver au moins l’angle.</w:t>
+      </w:r>
+    </w:p>
+    <w:p>
+      <w:r>
+        <w:t>Une fois l’</w:t>
+      </w:r>
+      <w:r>
+        <w:t>angle repéré</w:t>
+      </w:r>
+      <w:r>
+        <w:t xml:space="preserve"> il faut estimer la distance</w:t>
+      </w:r>
+      <w:r>
+        <w:t xml:space="preserve">. Pour cela on doit </w:t>
+      </w:r>
+      <w:r>
+        <w:t>ordonner</w:t>
+      </w:r>
+      <w:r>
+        <w:t xml:space="preserve"> chaque repère sur l’image</w:t>
+      </w:r>
+      <w:r>
+        <w:t xml:space="preserve"> </w:t>
+      </w:r>
+      <w:r>
+        <w:t>dans la profondeur. Inutile de donner des valeurs absolues qui seront impossibles à choisir, mais plutôt donner un ordre dans la profondeur (avec possiblement des éléments au même plan).</w:t>
+      </w:r>
+    </w:p>
+    <w:p>
+      <w:pPr>
+        <w:pStyle w:val="Titre2"/>
+      </w:pPr>
+      <w:r>
+        <w:t>2. Trouver sur l’image</w:t>
+      </w:r>
+    </w:p>
+    <w:p/>
+    <w:p>
+      <w:pPr>
+        <w:pStyle w:val="Titre2"/>
+      </w:pPr>
+      <w:r>
+        <w:t>3. Retrouver l’endroit de la prise de vue</w:t>
       </w:r>
     </w:p>
     <w:sectPr>
@@ -1319,9 +2857,95 @@
 <file path=word/numbering.xml><?xml version="1.0" encoding="utf-8"?>
 <w:numbering xmlns:ve="http://schemas.openxmlformats.org/markup-compatibility/2006" xmlns:o="urn:schemas-microsoft-com:office:office" xmlns:r="http://schemas.openxmlformats.org/officeDocument/2006/relationships" xmlns:m="http://schemas.openxmlformats.org/officeDocument/2006/math" xmlns:v="urn:schemas-microsoft-com:vml" xmlns:wp="http://schemas.openxmlformats.org/drawingml/2006/wordprocessingDrawing" xmlns:w10="urn:schemas-microsoft-com:office:word" xmlns:w="http://schemas.openxmlformats.org/wordprocessingml/2006/main" xmlns:wne="http://schemas.microsoft.com/office/word/2006/wordml">
   <w:abstractNum w:abstractNumId="0">
-    <w:nsid w:val="309F047A"/>
+    <w:nsid w:val="08124EDB"/>
     <w:multiLevelType w:val="hybridMultilevel"/>
-    <w:tmpl w:val="E7F4270A"/>
+    <w:tmpl w:val="FD10E98E"/>
+    <w:lvl w:ilvl="0" w:tplc="040C000F">
+      <w:start w:val="1"/>
+      <w:numFmt w:val="decimal"/>
+      <w:lvlText w:val="%1."/>
+      <w:lvlJc w:val="left"/>
+      <w:pPr>
+        <w:ind w:left="720" w:hanging="360"/>
+      </w:pPr>
+    </w:lvl>
+    <w:lvl w:ilvl="1" w:tplc="040C0019" w:tentative="1">
+      <w:start w:val="1"/>
+      <w:numFmt w:val="lowerLetter"/>
+      <w:lvlText w:val="%2."/>
+      <w:lvlJc w:val="left"/>
+      <w:pPr>
+        <w:ind w:left="1440" w:hanging="360"/>
+      </w:pPr>
+    </w:lvl>
+    <w:lvl w:ilvl="2" w:tplc="040C001B" w:tentative="1">
+      <w:start w:val="1"/>
+      <w:numFmt w:val="lowerRoman"/>
+      <w:lvlText w:val="%3."/>
+      <w:lvlJc w:val="right"/>
+      <w:pPr>
+        <w:ind w:left="2160" w:hanging="180"/>
+      </w:pPr>
+    </w:lvl>
+    <w:lvl w:ilvl="3" w:tplc="040C000F" w:tentative="1">
+      <w:start w:val="1"/>
+      <w:numFmt w:val="decimal"/>
+      <w:lvlText w:val="%4."/>
+      <w:lvlJc w:val="left"/>
+      <w:pPr>
+        <w:ind w:left="2880" w:hanging="360"/>
+      </w:pPr>
+    </w:lvl>
+    <w:lvl w:ilvl="4" w:tplc="040C0019" w:tentative="1">
+      <w:start w:val="1"/>
+      <w:numFmt w:val="lowerLetter"/>
+      <w:lvlText w:val="%5."/>
+      <w:lvlJc w:val="left"/>
+      <w:pPr>
+        <w:ind w:left="3600" w:hanging="360"/>
+      </w:pPr>
+    </w:lvl>
+    <w:lvl w:ilvl="5" w:tplc="040C001B" w:tentative="1">
+      <w:start w:val="1"/>
+      <w:numFmt w:val="lowerRoman"/>
+      <w:lvlText w:val="%6."/>
+      <w:lvlJc w:val="right"/>
+      <w:pPr>
+        <w:ind w:left="4320" w:hanging="180"/>
+      </w:pPr>
+    </w:lvl>
+    <w:lvl w:ilvl="6" w:tplc="040C000F" w:tentative="1">
+      <w:start w:val="1"/>
+      <w:numFmt w:val="decimal"/>
+      <w:lvlText w:val="%7."/>
+      <w:lvlJc w:val="left"/>
+      <w:pPr>
+        <w:ind w:left="5040" w:hanging="360"/>
+      </w:pPr>
+    </w:lvl>
+    <w:lvl w:ilvl="7" w:tplc="040C0019" w:tentative="1">
+      <w:start w:val="1"/>
+      <w:numFmt w:val="lowerLetter"/>
+      <w:lvlText w:val="%8."/>
+      <w:lvlJc w:val="left"/>
+      <w:pPr>
+        <w:ind w:left="5760" w:hanging="360"/>
+      </w:pPr>
+    </w:lvl>
+    <w:lvl w:ilvl="8" w:tplc="040C001B" w:tentative="1">
+      <w:start w:val="1"/>
+      <w:numFmt w:val="lowerRoman"/>
+      <w:lvlText w:val="%9."/>
+      <w:lvlJc w:val="right"/>
+      <w:pPr>
+        <w:ind w:left="6480" w:hanging="180"/>
+      </w:pPr>
+    </w:lvl>
+  </w:abstractNum>
+  <w:abstractNum w:abstractNumId="1">
+    <w:nsid w:val="29916463"/>
+    <w:multiLevelType w:val="hybridMultilevel"/>
+    <w:tmpl w:val="EE06DEDE"/>
     <w:lvl w:ilvl="0" w:tplc="040C0001">
       <w:start w:val="1"/>
       <w:numFmt w:val="bullet"/>
@@ -1431,10 +3055,10 @@
       </w:rPr>
     </w:lvl>
   </w:abstractNum>
-  <w:abstractNum w:abstractNumId="1">
-    <w:nsid w:val="537163B0"/>
+  <w:abstractNum w:abstractNumId="2">
+    <w:nsid w:val="309F047A"/>
     <w:multiLevelType w:val="hybridMultilevel"/>
-    <w:tmpl w:val="23C6DF18"/>
+    <w:tmpl w:val="E7F4270A"/>
     <w:lvl w:ilvl="0" w:tplc="040C0001">
       <w:start w:val="1"/>
       <w:numFmt w:val="bullet"/>
@@ -1544,10 +3168,129 @@
       </w:rPr>
     </w:lvl>
   </w:abstractNum>
+  <w:abstractNum w:abstractNumId="3">
+    <w:nsid w:val="537163B0"/>
+    <w:multiLevelType w:val="hybridMultilevel"/>
+    <w:tmpl w:val="23C6DF18"/>
+    <w:lvl w:ilvl="0" w:tplc="040C0001">
+      <w:start w:val="1"/>
+      <w:numFmt w:val="bullet"/>
+      <w:lvlText w:val=""/>
+      <w:lvlJc w:val="left"/>
+      <w:pPr>
+        <w:ind w:left="720" w:hanging="360"/>
+      </w:pPr>
+      <w:rPr>
+        <w:rFonts w:ascii="Symbol" w:hAnsi="Symbol" w:hint="default"/>
+      </w:rPr>
+    </w:lvl>
+    <w:lvl w:ilvl="1" w:tplc="040C0003" w:tentative="1">
+      <w:start w:val="1"/>
+      <w:numFmt w:val="bullet"/>
+      <w:lvlText w:val="o"/>
+      <w:lvlJc w:val="left"/>
+      <w:pPr>
+        <w:ind w:left="1440" w:hanging="360"/>
+      </w:pPr>
+      <w:rPr>
+        <w:rFonts w:ascii="Courier New" w:hAnsi="Courier New" w:cs="Courier New" w:hint="default"/>
+      </w:rPr>
+    </w:lvl>
+    <w:lvl w:ilvl="2" w:tplc="040C0005" w:tentative="1">
+      <w:start w:val="1"/>
+      <w:numFmt w:val="bullet"/>
+      <w:lvlText w:val=""/>
+      <w:lvlJc w:val="left"/>
+      <w:pPr>
+        <w:ind w:left="2160" w:hanging="360"/>
+      </w:pPr>
+      <w:rPr>
+        <w:rFonts w:ascii="Wingdings" w:hAnsi="Wingdings" w:hint="default"/>
+      </w:rPr>
+    </w:lvl>
+    <w:lvl w:ilvl="3" w:tplc="040C0001" w:tentative="1">
+      <w:start w:val="1"/>
+      <w:numFmt w:val="bullet"/>
+      <w:lvlText w:val=""/>
+      <w:lvlJc w:val="left"/>
+      <w:pPr>
+        <w:ind w:left="2880" w:hanging="360"/>
+      </w:pPr>
+      <w:rPr>
+        <w:rFonts w:ascii="Symbol" w:hAnsi="Symbol" w:hint="default"/>
+      </w:rPr>
+    </w:lvl>
+    <w:lvl w:ilvl="4" w:tplc="040C0003" w:tentative="1">
+      <w:start w:val="1"/>
+      <w:numFmt w:val="bullet"/>
+      <w:lvlText w:val="o"/>
+      <w:lvlJc w:val="left"/>
+      <w:pPr>
+        <w:ind w:left="3600" w:hanging="360"/>
+      </w:pPr>
+      <w:rPr>
+        <w:rFonts w:ascii="Courier New" w:hAnsi="Courier New" w:cs="Courier New" w:hint="default"/>
+      </w:rPr>
+    </w:lvl>
+    <w:lvl w:ilvl="5" w:tplc="040C0005" w:tentative="1">
+      <w:start w:val="1"/>
+      <w:numFmt w:val="bullet"/>
+      <w:lvlText w:val=""/>
+      <w:lvlJc w:val="left"/>
+      <w:pPr>
+        <w:ind w:left="4320" w:hanging="360"/>
+      </w:pPr>
+      <w:rPr>
+        <w:rFonts w:ascii="Wingdings" w:hAnsi="Wingdings" w:hint="default"/>
+      </w:rPr>
+    </w:lvl>
+    <w:lvl w:ilvl="6" w:tplc="040C0001" w:tentative="1">
+      <w:start w:val="1"/>
+      <w:numFmt w:val="bullet"/>
+      <w:lvlText w:val=""/>
+      <w:lvlJc w:val="left"/>
+      <w:pPr>
+        <w:ind w:left="5040" w:hanging="360"/>
+      </w:pPr>
+      <w:rPr>
+        <w:rFonts w:ascii="Symbol" w:hAnsi="Symbol" w:hint="default"/>
+      </w:rPr>
+    </w:lvl>
+    <w:lvl w:ilvl="7" w:tplc="040C0003" w:tentative="1">
+      <w:start w:val="1"/>
+      <w:numFmt w:val="bullet"/>
+      <w:lvlText w:val="o"/>
+      <w:lvlJc w:val="left"/>
+      <w:pPr>
+        <w:ind w:left="5760" w:hanging="360"/>
+      </w:pPr>
+      <w:rPr>
+        <w:rFonts w:ascii="Courier New" w:hAnsi="Courier New" w:cs="Courier New" w:hint="default"/>
+      </w:rPr>
+    </w:lvl>
+    <w:lvl w:ilvl="8" w:tplc="040C0005" w:tentative="1">
+      <w:start w:val="1"/>
+      <w:numFmt w:val="bullet"/>
+      <w:lvlText w:val=""/>
+      <w:lvlJc w:val="left"/>
+      <w:pPr>
+        <w:ind w:left="6480" w:hanging="360"/>
+      </w:pPr>
+      <w:rPr>
+        <w:rFonts w:ascii="Wingdings" w:hAnsi="Wingdings" w:hint="default"/>
+      </w:rPr>
+    </w:lvl>
+  </w:abstractNum>
   <w:num w:numId="1">
+    <w:abstractNumId w:val="3"/>
+  </w:num>
+  <w:num w:numId="2">
+    <w:abstractNumId w:val="2"/>
+  </w:num>
+  <w:num w:numId="3">
     <w:abstractNumId w:val="1"/>
   </w:num>
-  <w:num w:numId="2">
+  <w:num w:numId="4">
     <w:abstractNumId w:val="0"/>
   </w:num>
 </w:numbering>
@@ -1761,6 +3504,28 @@
       <w:szCs w:val="26"/>
     </w:rPr>
   </w:style>
+  <w:style w:type="paragraph" w:styleId="Titre3">
+    <w:name w:val="heading 3"/>
+    <w:basedOn w:val="Normal"/>
+    <w:next w:val="Normal"/>
+    <w:link w:val="Titre3Car"/>
+    <w:uiPriority w:val="9"/>
+    <w:unhideWhenUsed/>
+    <w:qFormat/>
+    <w:rsid w:val="00B630B4"/>
+    <w:pPr>
+      <w:keepNext/>
+      <w:keepLines/>
+      <w:spacing w:before="200" w:after="0"/>
+      <w:outlineLvl w:val="2"/>
+    </w:pPr>
+    <w:rPr>
+      <w:rFonts w:asciiTheme="majorHAnsi" w:eastAsiaTheme="majorEastAsia" w:hAnsiTheme="majorHAnsi" w:cstheme="majorBidi"/>
+      <w:b/>
+      <w:bCs/>
+      <w:color w:val="4F81BD" w:themeColor="accent1"/>
+    </w:rPr>
+  </w:style>
   <w:style w:type="character" w:default="1" w:styleId="Policepardfaut">
     <w:name w:val="Default Paragraph Font"/>
     <w:uiPriority w:val="1"/>
@@ -1879,6 +3644,19 @@
     <w:rsid w:val="00713811"/>
     <w:rPr>
       <w:color w:val="808080"/>
+    </w:rPr>
+  </w:style>
+  <w:style w:type="character" w:customStyle="1" w:styleId="Titre3Car">
+    <w:name w:val="Titre 3 Car"/>
+    <w:basedOn w:val="Policepardfaut"/>
+    <w:link w:val="Titre3"/>
+    <w:uiPriority w:val="9"/>
+    <w:rsid w:val="00B630B4"/>
+    <w:rPr>
+      <w:rFonts w:asciiTheme="majorHAnsi" w:eastAsiaTheme="majorEastAsia" w:hAnsiTheme="majorHAnsi" w:cstheme="majorBidi"/>
+      <w:b/>
+      <w:bCs/>
+      <w:color w:val="4F81BD" w:themeColor="accent1"/>
     </w:rPr>
   </w:style>
 </w:styles>
@@ -2172,7 +3950,7 @@
 </file>
 
 <file path=customXml/itemProps1.xml><?xml version="1.0" encoding="utf-8"?>
-<ds:datastoreItem xmlns:ds="http://schemas.openxmlformats.org/officeDocument/2006/customXml" ds:itemID="{457BA9A0-CD50-4B91-BBB0-9C6FB814F29D}">
+<ds:datastoreItem xmlns:ds="http://schemas.openxmlformats.org/officeDocument/2006/customXml" ds:itemID="{3DE76957-1A38-4EC5-BE36-B60E747EE189}">
   <ds:schemaRefs>
     <ds:schemaRef ds:uri="http://schemas.openxmlformats.org/officeDocument/2006/bibliography"/>
   </ds:schemaRefs>

</xml_diff>